<commit_message>
added "Мал. 1.1"... to the pictures
</commit_message>
<xml_diff>
--- a/lab.docx
+++ b/lab.docx
@@ -741,27 +741,7 @@
           <w:szCs w:val="28"/>
           <w:lang w:val="uk-UA"/>
         </w:rPr>
-        <w:t>Перевірив</w:t>
-      </w:r>
-      <w:r>
-        <w:rPr>
-          <w:rFonts w:ascii="Times New Roman" w:eastAsia="Calibri" w:hAnsi="Times New Roman" w:cs="Times New Roman"/>
-          <w:color w:val="000000"/>
-          <w:sz w:val="28"/>
-          <w:szCs w:val="28"/>
-          <w:lang w:val="uk-UA"/>
-        </w:rPr>
-        <w:t xml:space="preserve"> </w:t>
-      </w:r>
-      <w:r>
-        <w:rPr>
-          <w:rFonts w:ascii="Times New Roman" w:eastAsia="Calibri" w:hAnsi="Times New Roman" w:cs="Times New Roman"/>
-          <w:color w:val="000000"/>
-          <w:sz w:val="28"/>
-          <w:szCs w:val="28"/>
-          <w:lang w:val="uk-UA"/>
-        </w:rPr>
-        <w:t>викладач</w:t>
+        <w:t>Перевірив викладач</w:t>
       </w:r>
     </w:p>
     <w:p>
@@ -998,8 +978,6 @@
           <w:lang w:val="uk-UA"/>
         </w:rPr>
       </w:pPr>
-      <w:bookmarkStart w:id="0" w:name="_GoBack"/>
-      <w:bookmarkEnd w:id="0"/>
     </w:p>
     <w:p>
       <w:pPr>
@@ -1368,20 +1346,239 @@
           <w:sz w:val="28"/>
           <w:szCs w:val="28"/>
         </w:rPr>
+        <w:t xml:space="preserve"> Мета </w:t>
+      </w:r>
+      <w:proofErr w:type="spellStart"/>
+      <w:proofErr w:type="gramStart"/>
+      <w:r>
+        <w:rPr>
+          <w:rFonts w:ascii="Times New Roman" w:eastAsia="Calibri" w:hAnsi="Times New Roman" w:cs="Times New Roman"/>
+          <w:b/>
+          <w:color w:val="000000"/>
+          <w:sz w:val="28"/>
+          <w:szCs w:val="28"/>
+        </w:rPr>
+        <w:t>роботи</w:t>
+      </w:r>
+      <w:proofErr w:type="spellEnd"/>
+      <w:r>
+        <w:rPr>
+          <w:rFonts w:ascii="Times New Roman" w:eastAsia="Calibri" w:hAnsi="Times New Roman" w:cs="Times New Roman"/>
+          <w:b/>
+          <w:color w:val="000000"/>
+          <w:sz w:val="28"/>
+          <w:szCs w:val="28"/>
+        </w:rPr>
+        <w:t xml:space="preserve">:  </w:t>
+      </w:r>
+      <w:proofErr w:type="spellStart"/>
+      <w:r>
+        <w:rPr>
+          <w:rFonts w:ascii="Times New Roman" w:eastAsia="Calibri" w:hAnsi="Times New Roman" w:cs="Times New Roman"/>
+          <w:color w:val="000000"/>
+          <w:sz w:val="28"/>
+          <w:szCs w:val="28"/>
+        </w:rPr>
+        <w:t>Навчитись</w:t>
+      </w:r>
+      <w:proofErr w:type="spellEnd"/>
+      <w:proofErr w:type="gramEnd"/>
+      <w:r>
+        <w:rPr>
+          <w:rFonts w:ascii="Times New Roman" w:eastAsia="Calibri" w:hAnsi="Times New Roman" w:cs="Times New Roman"/>
+          <w:color w:val="000000"/>
+          <w:sz w:val="28"/>
+          <w:szCs w:val="28"/>
+        </w:rPr>
         <w:t xml:space="preserve"> </w:t>
       </w:r>
-      <w:r>
-        <w:rPr>
-          <w:rFonts w:ascii="Times New Roman" w:eastAsia="Calibri" w:hAnsi="Times New Roman" w:cs="Times New Roman"/>
-          <w:b/>
-          <w:color w:val="000000"/>
-          <w:sz w:val="28"/>
-          <w:szCs w:val="28"/>
-        </w:rPr>
-        <w:t xml:space="preserve">Мета </w:t>
-      </w:r>
-      <w:proofErr w:type="spellStart"/>
-      <w:proofErr w:type="gramStart"/>
+      <w:proofErr w:type="spellStart"/>
+      <w:r>
+        <w:rPr>
+          <w:rFonts w:ascii="Times New Roman" w:eastAsia="Calibri" w:hAnsi="Times New Roman" w:cs="Times New Roman"/>
+          <w:color w:val="000000"/>
+          <w:sz w:val="28"/>
+          <w:szCs w:val="28"/>
+        </w:rPr>
+        <w:t>створювати</w:t>
+      </w:r>
+      <w:proofErr w:type="spellEnd"/>
+      <w:r>
+        <w:rPr>
+          <w:rFonts w:ascii="Times New Roman" w:eastAsia="Calibri" w:hAnsi="Times New Roman" w:cs="Times New Roman"/>
+          <w:color w:val="000000"/>
+          <w:sz w:val="28"/>
+          <w:szCs w:val="28"/>
+        </w:rPr>
+        <w:t xml:space="preserve"> т</w:t>
+      </w:r>
+      <w:r>
+        <w:rPr>
+          <w:rFonts w:ascii="Times New Roman" w:eastAsia="Calibri" w:hAnsi="Times New Roman" w:cs="Times New Roman"/>
+          <w:color w:val="000000"/>
+          <w:sz w:val="28"/>
+          <w:szCs w:val="28"/>
+        </w:rPr>
+        <w:t xml:space="preserve">а </w:t>
+      </w:r>
+      <w:proofErr w:type="spellStart"/>
+      <w:r>
+        <w:rPr>
+          <w:rFonts w:ascii="Times New Roman" w:eastAsia="Calibri" w:hAnsi="Times New Roman" w:cs="Times New Roman"/>
+          <w:color w:val="000000"/>
+          <w:sz w:val="28"/>
+          <w:szCs w:val="28"/>
+        </w:rPr>
+        <w:t>керувати</w:t>
+      </w:r>
+      <w:proofErr w:type="spellEnd"/>
+      <w:r>
+        <w:rPr>
+          <w:rFonts w:ascii="Times New Roman" w:eastAsia="Calibri" w:hAnsi="Times New Roman" w:cs="Times New Roman"/>
+          <w:color w:val="000000"/>
+          <w:sz w:val="28"/>
+          <w:szCs w:val="28"/>
+        </w:rPr>
+        <w:t xml:space="preserve"> </w:t>
+      </w:r>
+      <w:proofErr w:type="spellStart"/>
+      <w:r>
+        <w:rPr>
+          <w:rFonts w:ascii="Times New Roman" w:eastAsia="Calibri" w:hAnsi="Times New Roman" w:cs="Times New Roman"/>
+          <w:color w:val="000000"/>
+          <w:sz w:val="28"/>
+          <w:szCs w:val="28"/>
+        </w:rPr>
+        <w:t>власним</w:t>
+      </w:r>
+      <w:proofErr w:type="spellEnd"/>
+      <w:r>
+        <w:rPr>
+          <w:rFonts w:ascii="Times New Roman" w:eastAsia="Calibri" w:hAnsi="Times New Roman" w:cs="Times New Roman"/>
+          <w:color w:val="000000"/>
+          <w:sz w:val="28"/>
+          <w:szCs w:val="28"/>
+        </w:rPr>
+        <w:t xml:space="preserve"> </w:t>
+      </w:r>
+      <w:proofErr w:type="spellStart"/>
+      <w:r>
+        <w:rPr>
+          <w:rFonts w:ascii="Times New Roman" w:eastAsia="Calibri" w:hAnsi="Times New Roman" w:cs="Times New Roman"/>
+          <w:color w:val="000000"/>
+          <w:sz w:val="28"/>
+          <w:szCs w:val="28"/>
+        </w:rPr>
+        <w:t>репозиторієм</w:t>
+      </w:r>
+      <w:proofErr w:type="spellEnd"/>
+      <w:r>
+        <w:rPr>
+          <w:rFonts w:ascii="Times New Roman" w:eastAsia="Calibri" w:hAnsi="Times New Roman" w:cs="Times New Roman"/>
+          <w:color w:val="000000"/>
+          <w:sz w:val="28"/>
+          <w:szCs w:val="28"/>
+        </w:rPr>
+        <w:t xml:space="preserve">, </w:t>
+      </w:r>
+      <w:proofErr w:type="spellStart"/>
+      <w:r>
+        <w:rPr>
+          <w:rFonts w:ascii="Times New Roman" w:eastAsia="Calibri" w:hAnsi="Times New Roman" w:cs="Times New Roman"/>
+          <w:color w:val="000000"/>
+          <w:sz w:val="28"/>
+          <w:szCs w:val="28"/>
+        </w:rPr>
+        <w:t>налаштовувати</w:t>
+      </w:r>
+      <w:proofErr w:type="spellEnd"/>
+      <w:r>
+        <w:rPr>
+          <w:rFonts w:ascii="Times New Roman" w:eastAsia="Calibri" w:hAnsi="Times New Roman" w:cs="Times New Roman"/>
+          <w:color w:val="000000"/>
+          <w:sz w:val="28"/>
+          <w:szCs w:val="28"/>
+        </w:rPr>
+        <w:t xml:space="preserve"> файл </w:t>
+      </w:r>
+      <w:r>
+        <w:rPr>
+          <w:rFonts w:ascii="Times New Roman" w:eastAsia="Calibri" w:hAnsi="Times New Roman" w:cs="Times New Roman"/>
+          <w:color w:val="000000"/>
+          <w:sz w:val="28"/>
+          <w:szCs w:val="28"/>
+        </w:rPr>
+        <w:t>.</w:t>
+      </w:r>
+      <w:proofErr w:type="spellStart"/>
+      <w:r>
+        <w:rPr>
+          <w:rFonts w:ascii="Times New Roman" w:eastAsia="Calibri" w:hAnsi="Times New Roman" w:cs="Times New Roman"/>
+          <w:color w:val="000000"/>
+          <w:sz w:val="28"/>
+          <w:szCs w:val="28"/>
+          <w:lang w:val="en-US"/>
+        </w:rPr>
+        <w:t>gitignore</w:t>
+      </w:r>
+      <w:proofErr w:type="spellEnd"/>
+      <w:r>
+        <w:rPr>
+          <w:rFonts w:ascii="Times New Roman" w:eastAsia="Calibri" w:hAnsi="Times New Roman" w:cs="Times New Roman"/>
+          <w:color w:val="000000"/>
+          <w:sz w:val="28"/>
+          <w:szCs w:val="28"/>
+        </w:rPr>
+        <w:t>.</w:t>
+      </w:r>
+    </w:p>
+    <w:p>
+      <w:pPr>
+        <w:suppressAutoHyphens/>
+        <w:spacing w:after="0" w:line="360" w:lineRule="auto"/>
+        <w:ind w:firstLine="680"/>
+        <w:jc w:val="both"/>
+        <w:rPr>
+          <w:rFonts w:ascii="Times New Roman" w:eastAsia="Calibri" w:hAnsi="Times New Roman" w:cs="Times New Roman"/>
+          <w:b/>
+          <w:color w:val="000000"/>
+          <w:sz w:val="28"/>
+          <w:szCs w:val="28"/>
+        </w:rPr>
+      </w:pPr>
+      <w:r>
+        <w:rPr>
+          <w:rFonts w:ascii="Times New Roman" w:eastAsia="Calibri" w:hAnsi="Times New Roman" w:cs="Times New Roman"/>
+          <w:b/>
+          <w:color w:val="000000"/>
+          <w:sz w:val="28"/>
+          <w:szCs w:val="28"/>
+        </w:rPr>
+        <w:t xml:space="preserve">3. </w:t>
+      </w:r>
+      <w:proofErr w:type="spellStart"/>
+      <w:r>
+        <w:rPr>
+          <w:rFonts w:ascii="Times New Roman" w:eastAsia="Calibri" w:hAnsi="Times New Roman" w:cs="Times New Roman"/>
+          <w:b/>
+          <w:color w:val="000000"/>
+          <w:sz w:val="28"/>
+          <w:szCs w:val="28"/>
+        </w:rPr>
+        <w:t>Хід</w:t>
+      </w:r>
+      <w:proofErr w:type="spellEnd"/>
+      <w:r>
+        <w:rPr>
+          <w:rFonts w:ascii="Times New Roman" w:eastAsia="Calibri" w:hAnsi="Times New Roman" w:cs="Times New Roman"/>
+          <w:b/>
+          <w:color w:val="000000"/>
+          <w:sz w:val="28"/>
+          <w:szCs w:val="28"/>
+        </w:rPr>
+        <w:t xml:space="preserve"> </w:t>
+      </w:r>
+      <w:proofErr w:type="spellStart"/>
       <w:r>
         <w:rPr>
           <w:rFonts w:ascii="Times New Roman" w:eastAsia="Calibri" w:hAnsi="Times New Roman" w:cs="Times New Roman"/>
@@ -1401,137 +1598,82 @@
           <w:sz w:val="28"/>
           <w:szCs w:val="28"/>
         </w:rPr>
-        <w:t xml:space="preserve">:  </w:t>
-      </w:r>
-      <w:proofErr w:type="spellStart"/>
-      <w:r>
-        <w:rPr>
-          <w:rFonts w:ascii="Times New Roman" w:eastAsia="Calibri" w:hAnsi="Times New Roman" w:cs="Times New Roman"/>
-          <w:color w:val="000000"/>
-          <w:sz w:val="28"/>
-          <w:szCs w:val="28"/>
-        </w:rPr>
-        <w:t>Навчитись</w:t>
-      </w:r>
-      <w:proofErr w:type="spellEnd"/>
-      <w:proofErr w:type="gramEnd"/>
-      <w:r>
-        <w:rPr>
-          <w:rFonts w:ascii="Times New Roman" w:eastAsia="Calibri" w:hAnsi="Times New Roman" w:cs="Times New Roman"/>
-          <w:color w:val="000000"/>
-          <w:sz w:val="28"/>
-          <w:szCs w:val="28"/>
-        </w:rPr>
-        <w:t xml:space="preserve"> </w:t>
-      </w:r>
-      <w:proofErr w:type="spellStart"/>
-      <w:r>
-        <w:rPr>
-          <w:rFonts w:ascii="Times New Roman" w:eastAsia="Calibri" w:hAnsi="Times New Roman" w:cs="Times New Roman"/>
-          <w:color w:val="000000"/>
-          <w:sz w:val="28"/>
-          <w:szCs w:val="28"/>
-        </w:rPr>
-        <w:t>створювати</w:t>
-      </w:r>
-      <w:proofErr w:type="spellEnd"/>
-      <w:r>
-        <w:rPr>
-          <w:rFonts w:ascii="Times New Roman" w:eastAsia="Calibri" w:hAnsi="Times New Roman" w:cs="Times New Roman"/>
-          <w:color w:val="000000"/>
-          <w:sz w:val="28"/>
-          <w:szCs w:val="28"/>
-        </w:rPr>
-        <w:t xml:space="preserve"> т</w:t>
-      </w:r>
-      <w:r>
-        <w:rPr>
-          <w:rFonts w:ascii="Times New Roman" w:eastAsia="Calibri" w:hAnsi="Times New Roman" w:cs="Times New Roman"/>
-          <w:color w:val="000000"/>
-          <w:sz w:val="28"/>
-          <w:szCs w:val="28"/>
-        </w:rPr>
-        <w:t xml:space="preserve">а </w:t>
-      </w:r>
-      <w:proofErr w:type="spellStart"/>
-      <w:r>
-        <w:rPr>
-          <w:rFonts w:ascii="Times New Roman" w:eastAsia="Calibri" w:hAnsi="Times New Roman" w:cs="Times New Roman"/>
-          <w:color w:val="000000"/>
-          <w:sz w:val="28"/>
-          <w:szCs w:val="28"/>
-        </w:rPr>
-        <w:t>керувати</w:t>
-      </w:r>
-      <w:proofErr w:type="spellEnd"/>
-      <w:r>
-        <w:rPr>
-          <w:rFonts w:ascii="Times New Roman" w:eastAsia="Calibri" w:hAnsi="Times New Roman" w:cs="Times New Roman"/>
-          <w:color w:val="000000"/>
-          <w:sz w:val="28"/>
-          <w:szCs w:val="28"/>
-        </w:rPr>
-        <w:t xml:space="preserve"> </w:t>
-      </w:r>
-      <w:proofErr w:type="spellStart"/>
-      <w:r>
-        <w:rPr>
-          <w:rFonts w:ascii="Times New Roman" w:eastAsia="Calibri" w:hAnsi="Times New Roman" w:cs="Times New Roman"/>
-          <w:color w:val="000000"/>
-          <w:sz w:val="28"/>
-          <w:szCs w:val="28"/>
-        </w:rPr>
-        <w:t>власним</w:t>
-      </w:r>
-      <w:proofErr w:type="spellEnd"/>
-      <w:r>
-        <w:rPr>
-          <w:rFonts w:ascii="Times New Roman" w:eastAsia="Calibri" w:hAnsi="Times New Roman" w:cs="Times New Roman"/>
-          <w:color w:val="000000"/>
-          <w:sz w:val="28"/>
-          <w:szCs w:val="28"/>
-        </w:rPr>
-        <w:t xml:space="preserve"> </w:t>
-      </w:r>
-      <w:proofErr w:type="spellStart"/>
-      <w:r>
-        <w:rPr>
-          <w:rFonts w:ascii="Times New Roman" w:eastAsia="Calibri" w:hAnsi="Times New Roman" w:cs="Times New Roman"/>
-          <w:color w:val="000000"/>
-          <w:sz w:val="28"/>
-          <w:szCs w:val="28"/>
-        </w:rPr>
-        <w:t>репозиторієм</w:t>
-      </w:r>
-      <w:proofErr w:type="spellEnd"/>
-      <w:r>
-        <w:rPr>
-          <w:rFonts w:ascii="Times New Roman" w:eastAsia="Calibri" w:hAnsi="Times New Roman" w:cs="Times New Roman"/>
-          <w:color w:val="000000"/>
-          <w:sz w:val="28"/>
-          <w:szCs w:val="28"/>
-        </w:rPr>
-        <w:t xml:space="preserve">, </w:t>
-      </w:r>
-      <w:proofErr w:type="spellStart"/>
-      <w:r>
-        <w:rPr>
-          <w:rFonts w:ascii="Times New Roman" w:eastAsia="Calibri" w:hAnsi="Times New Roman" w:cs="Times New Roman"/>
-          <w:color w:val="000000"/>
-          <w:sz w:val="28"/>
-          <w:szCs w:val="28"/>
-        </w:rPr>
-        <w:t>налаштовувати</w:t>
-      </w:r>
-      <w:proofErr w:type="spellEnd"/>
-      <w:r>
-        <w:rPr>
-          <w:rFonts w:ascii="Times New Roman" w:eastAsia="Calibri" w:hAnsi="Times New Roman" w:cs="Times New Roman"/>
-          <w:color w:val="000000"/>
-          <w:sz w:val="28"/>
-          <w:szCs w:val="28"/>
-        </w:rPr>
-        <w:t xml:space="preserve"> файл </w:t>
+        <w:t>:</w:t>
+      </w:r>
+    </w:p>
+    <w:p>
+      <w:pPr>
+        <w:suppressAutoHyphens/>
+        <w:spacing w:after="0" w:line="360" w:lineRule="auto"/>
+        <w:ind w:firstLine="680"/>
+        <w:jc w:val="both"/>
+        <w:rPr>
+          <w:rFonts w:ascii="Times New Roman" w:eastAsia="Calibri" w:hAnsi="Times New Roman" w:cs="Times New Roman"/>
+          <w:color w:val="000000"/>
+          <w:sz w:val="28"/>
+          <w:szCs w:val="28"/>
+        </w:rPr>
+      </w:pPr>
+      <w:r>
+        <w:rPr>
+          <w:rFonts w:ascii="Times New Roman" w:eastAsia="Calibri" w:hAnsi="Times New Roman" w:cs="Times New Roman"/>
+          <w:color w:val="000000"/>
+          <w:sz w:val="28"/>
+          <w:szCs w:val="28"/>
+        </w:rPr>
+        <w:t>М</w:t>
+      </w:r>
+      <w:proofErr w:type="spellStart"/>
+      <w:r>
+        <w:rPr>
+          <w:rFonts w:ascii="Times New Roman" w:eastAsia="Calibri" w:hAnsi="Times New Roman" w:cs="Times New Roman"/>
+          <w:color w:val="000000"/>
+          <w:sz w:val="28"/>
+          <w:szCs w:val="28"/>
+          <w:lang w:val="uk-UA"/>
+        </w:rPr>
+        <w:t>ал</w:t>
+      </w:r>
+      <w:proofErr w:type="spellEnd"/>
+      <w:r>
+        <w:rPr>
+          <w:rFonts w:ascii="Times New Roman" w:eastAsia="Calibri" w:hAnsi="Times New Roman" w:cs="Times New Roman"/>
+          <w:color w:val="000000"/>
+          <w:sz w:val="28"/>
+          <w:szCs w:val="28"/>
+          <w:lang w:val="uk-UA"/>
+        </w:rPr>
+        <w:t xml:space="preserve">. 1.1 - </w:t>
+      </w:r>
+      <w:proofErr w:type="spellStart"/>
+      <w:r>
+        <w:rPr>
+          <w:rFonts w:ascii="Times New Roman" w:eastAsia="Calibri" w:hAnsi="Times New Roman" w:cs="Times New Roman"/>
+          <w:color w:val="000000"/>
+          <w:sz w:val="28"/>
+          <w:szCs w:val="28"/>
+        </w:rPr>
+        <w:t>Створення</w:t>
+      </w:r>
+      <w:proofErr w:type="spellEnd"/>
+      <w:r>
+        <w:rPr>
+          <w:rFonts w:ascii="Times New Roman" w:eastAsia="Calibri" w:hAnsi="Times New Roman" w:cs="Times New Roman"/>
+          <w:color w:val="000000"/>
+          <w:sz w:val="28"/>
+          <w:szCs w:val="28"/>
+        </w:rPr>
+        <w:t xml:space="preserve"> та </w:t>
+      </w:r>
+      <w:r>
+        <w:rPr>
+          <w:rFonts w:ascii="Times New Roman" w:eastAsia="Calibri" w:hAnsi="Times New Roman" w:cs="Times New Roman"/>
+          <w:color w:val="000000"/>
+          <w:sz w:val="28"/>
+          <w:szCs w:val="28"/>
+          <w:lang w:val="uk-UA"/>
+        </w:rPr>
+        <w:t xml:space="preserve">налаштування файлу </w:t>
       </w:r>
       <w:r>
         <w:rPr>
@@ -1554,163 +1696,6 @@
         <w:t>gitignore</w:t>
       </w:r>
       <w:proofErr w:type="spellEnd"/>
-      <w:r>
-        <w:rPr>
-          <w:rFonts w:ascii="Times New Roman" w:eastAsia="Calibri" w:hAnsi="Times New Roman" w:cs="Times New Roman"/>
-          <w:color w:val="000000"/>
-          <w:sz w:val="28"/>
-          <w:szCs w:val="28"/>
-        </w:rPr>
-        <w:t>.</w:t>
-      </w:r>
-    </w:p>
-    <w:p>
-      <w:pPr>
-        <w:suppressAutoHyphens/>
-        <w:spacing w:after="0" w:line="360" w:lineRule="auto"/>
-        <w:ind w:firstLine="680"/>
-        <w:jc w:val="both"/>
-        <w:rPr>
-          <w:rFonts w:ascii="Times New Roman" w:eastAsia="Calibri" w:hAnsi="Times New Roman" w:cs="Times New Roman"/>
-          <w:b/>
-          <w:color w:val="000000"/>
-          <w:sz w:val="28"/>
-          <w:szCs w:val="28"/>
-          <w:lang w:val="en-US"/>
-        </w:rPr>
-      </w:pPr>
-      <w:r>
-        <w:rPr>
-          <w:rFonts w:ascii="Times New Roman" w:eastAsia="Calibri" w:hAnsi="Times New Roman" w:cs="Times New Roman"/>
-          <w:b/>
-          <w:color w:val="000000"/>
-          <w:sz w:val="28"/>
-          <w:szCs w:val="28"/>
-        </w:rPr>
-        <w:t xml:space="preserve">3. </w:t>
-      </w:r>
-      <w:proofErr w:type="spellStart"/>
-      <w:r>
-        <w:rPr>
-          <w:rFonts w:ascii="Times New Roman" w:eastAsia="Calibri" w:hAnsi="Times New Roman" w:cs="Times New Roman"/>
-          <w:b/>
-          <w:color w:val="000000"/>
-          <w:sz w:val="28"/>
-          <w:szCs w:val="28"/>
-        </w:rPr>
-        <w:t>Хід</w:t>
-      </w:r>
-      <w:proofErr w:type="spellEnd"/>
-      <w:r>
-        <w:rPr>
-          <w:rFonts w:ascii="Times New Roman" w:eastAsia="Calibri" w:hAnsi="Times New Roman" w:cs="Times New Roman"/>
-          <w:b/>
-          <w:color w:val="000000"/>
-          <w:sz w:val="28"/>
-          <w:szCs w:val="28"/>
-        </w:rPr>
-        <w:t xml:space="preserve"> </w:t>
-      </w:r>
-      <w:proofErr w:type="spellStart"/>
-      <w:r>
-        <w:rPr>
-          <w:rFonts w:ascii="Times New Roman" w:eastAsia="Calibri" w:hAnsi="Times New Roman" w:cs="Times New Roman"/>
-          <w:b/>
-          <w:color w:val="000000"/>
-          <w:sz w:val="28"/>
-          <w:szCs w:val="28"/>
-        </w:rPr>
-        <w:t>роботи</w:t>
-      </w:r>
-      <w:proofErr w:type="spellEnd"/>
-      <w:r>
-        <w:rPr>
-          <w:rFonts w:ascii="Times New Roman" w:eastAsia="Calibri" w:hAnsi="Times New Roman" w:cs="Times New Roman"/>
-          <w:b/>
-          <w:color w:val="000000"/>
-          <w:sz w:val="28"/>
-          <w:szCs w:val="28"/>
-          <w:lang w:val="en-US"/>
-        </w:rPr>
-        <w:t>:</w:t>
-      </w:r>
-    </w:p>
-    <w:p>
-      <w:pPr>
-        <w:suppressAutoHyphens/>
-        <w:spacing w:after="0" w:line="360" w:lineRule="auto"/>
-        <w:ind w:firstLine="680"/>
-        <w:jc w:val="both"/>
-        <w:rPr>
-          <w:rFonts w:ascii="Times New Roman" w:eastAsia="Calibri" w:hAnsi="Times New Roman" w:cs="Times New Roman"/>
-          <w:color w:val="000000"/>
-          <w:sz w:val="28"/>
-          <w:szCs w:val="28"/>
-        </w:rPr>
-      </w:pPr>
-      <w:proofErr w:type="spellStart"/>
-      <w:r>
-        <w:rPr>
-          <w:rFonts w:ascii="Times New Roman" w:eastAsia="Calibri" w:hAnsi="Times New Roman" w:cs="Times New Roman"/>
-          <w:color w:val="000000"/>
-          <w:sz w:val="28"/>
-          <w:szCs w:val="28"/>
-        </w:rPr>
-        <w:t>Створення</w:t>
-      </w:r>
-      <w:proofErr w:type="spellEnd"/>
-      <w:r>
-        <w:rPr>
-          <w:rFonts w:ascii="Times New Roman" w:eastAsia="Calibri" w:hAnsi="Times New Roman" w:cs="Times New Roman"/>
-          <w:color w:val="000000"/>
-          <w:sz w:val="28"/>
-          <w:szCs w:val="28"/>
-        </w:rPr>
-        <w:t xml:space="preserve"> та </w:t>
-      </w:r>
-      <w:r>
-        <w:rPr>
-          <w:rFonts w:ascii="Times New Roman" w:eastAsia="Calibri" w:hAnsi="Times New Roman" w:cs="Times New Roman"/>
-          <w:color w:val="000000"/>
-          <w:sz w:val="28"/>
-          <w:szCs w:val="28"/>
-          <w:lang w:val="uk-UA"/>
-        </w:rPr>
-        <w:t xml:space="preserve">налаштування </w:t>
-      </w:r>
-      <w:proofErr w:type="gramStart"/>
-      <w:r>
-        <w:rPr>
-          <w:rFonts w:ascii="Times New Roman" w:eastAsia="Calibri" w:hAnsi="Times New Roman" w:cs="Times New Roman"/>
-          <w:color w:val="000000"/>
-          <w:sz w:val="28"/>
-          <w:szCs w:val="28"/>
-          <w:lang w:val="uk-UA"/>
-        </w:rPr>
-        <w:t xml:space="preserve">файлу </w:t>
-      </w:r>
-      <w:r>
-        <w:rPr>
-          <w:rFonts w:ascii="Times New Roman" w:eastAsia="Calibri" w:hAnsi="Times New Roman" w:cs="Times New Roman"/>
-          <w:color w:val="000000"/>
-          <w:sz w:val="28"/>
-          <w:szCs w:val="28"/>
-        </w:rPr>
-        <w:t>.</w:t>
-      </w:r>
-      <w:proofErr w:type="spellStart"/>
-      <w:r>
-        <w:rPr>
-          <w:rFonts w:ascii="Times New Roman" w:eastAsia="Calibri" w:hAnsi="Times New Roman" w:cs="Times New Roman"/>
-          <w:color w:val="000000"/>
-          <w:sz w:val="28"/>
-          <w:szCs w:val="28"/>
-          <w:lang w:val="en-US"/>
-        </w:rPr>
-        <w:t>gitignore</w:t>
-      </w:r>
-      <w:proofErr w:type="spellEnd"/>
-      <w:proofErr w:type="gramEnd"/>
     </w:p>
     <w:p>
       <w:pPr>
@@ -1793,6 +1778,28 @@
           <w:lang w:val="uk-UA"/>
         </w:rPr>
       </w:pPr>
+      <w:proofErr w:type="spellStart"/>
+      <w:r>
+        <w:rPr>
+          <w:rFonts w:ascii="Times New Roman" w:hAnsi="Times New Roman" w:cs="Times New Roman"/>
+          <w:sz w:val="28"/>
+          <w:szCs w:val="28"/>
+          <w:lang w:val="uk-UA"/>
+        </w:rPr>
+        <w:t>Мал</w:t>
+      </w:r>
+      <w:proofErr w:type="spellEnd"/>
+      <w:r>
+        <w:rPr>
+          <w:rFonts w:ascii="Times New Roman" w:hAnsi="Times New Roman" w:cs="Times New Roman"/>
+          <w:sz w:val="28"/>
+          <w:szCs w:val="28"/>
+          <w:lang w:val="uk-UA"/>
+        </w:rPr>
+        <w:t xml:space="preserve"> 1.2 - </w:t>
+      </w:r>
+      <w:bookmarkStart w:id="0" w:name="_GoBack"/>
+      <w:bookmarkEnd w:id="0"/>
       <w:r>
         <w:rPr>
           <w:rFonts w:ascii="Times New Roman" w:hAnsi="Times New Roman" w:cs="Times New Roman"/>
@@ -2254,6 +2261,132 @@
           <w:sz w:val="28"/>
           <w:szCs w:val="28"/>
         </w:rPr>
+        <w:t xml:space="preserve"> СКВ?</w:t>
+      </w:r>
+    </w:p>
+    <w:p>
+      <w:pPr>
+        <w:rPr>
+          <w:rFonts w:ascii="Times New Roman" w:hAnsi="Times New Roman" w:cs="Times New Roman"/>
+          <w:b/>
+          <w:sz w:val="28"/>
+          <w:szCs w:val="28"/>
+          <w:lang w:val="uk-UA"/>
+        </w:rPr>
+      </w:pPr>
+      <w:proofErr w:type="spellStart"/>
+      <w:r>
+        <w:rPr>
+          <w:rFonts w:ascii="Times New Roman" w:hAnsi="Times New Roman" w:cs="Times New Roman"/>
+          <w:sz w:val="28"/>
+          <w:szCs w:val="28"/>
+        </w:rPr>
+        <w:t>Відповідь</w:t>
+      </w:r>
+      <w:proofErr w:type="spellEnd"/>
+      <w:r>
+        <w:rPr>
+          <w:rFonts w:ascii="Times New Roman" w:hAnsi="Times New Roman" w:cs="Times New Roman"/>
+          <w:sz w:val="28"/>
+          <w:szCs w:val="28"/>
+        </w:rPr>
+        <w:t>:</w:t>
+      </w:r>
+      <w:r>
+        <w:rPr>
+          <w:rFonts w:ascii="Times New Roman" w:hAnsi="Times New Roman" w:cs="Times New Roman"/>
+          <w:sz w:val="28"/>
+          <w:szCs w:val="28"/>
+          <w:lang w:val="uk-UA"/>
+        </w:rPr>
+        <w:t xml:space="preserve"> СКВ – </w:t>
+      </w:r>
+      <w:proofErr w:type="spellStart"/>
+      <w:r>
+        <w:rPr>
+          <w:rFonts w:ascii="Times New Roman" w:hAnsi="Times New Roman" w:cs="Times New Roman"/>
+          <w:sz w:val="28"/>
+          <w:szCs w:val="28"/>
+          <w:lang w:val="uk-UA"/>
+        </w:rPr>
+        <w:t>программа</w:t>
+      </w:r>
+      <w:proofErr w:type="spellEnd"/>
+      <w:r>
+        <w:rPr>
+          <w:rFonts w:ascii="Times New Roman" w:hAnsi="Times New Roman" w:cs="Times New Roman"/>
+          <w:sz w:val="28"/>
+          <w:szCs w:val="28"/>
+          <w:lang w:val="uk-UA"/>
+        </w:rPr>
+        <w:t xml:space="preserve">, що надає можливість зберігати, поширювати між користувачами та усіляко керувати проектами. </w:t>
+      </w:r>
+      <w:proofErr w:type="spellStart"/>
+      <w:r>
+        <w:rPr>
+          <w:rFonts w:ascii="Times New Roman" w:hAnsi="Times New Roman" w:cs="Times New Roman"/>
+          <w:sz w:val="28"/>
+          <w:szCs w:val="28"/>
+          <w:lang w:val="uk-UA"/>
+        </w:rPr>
+        <w:t>Види</w:t>
+      </w:r>
+      <w:r>
+        <w:rPr>
+          <w:rFonts w:ascii="Times New Roman" w:hAnsi="Times New Roman" w:cs="Times New Roman"/>
+          <w:sz w:val="28"/>
+          <w:szCs w:val="28"/>
+          <w:lang w:val="uk-UA"/>
+        </w:rPr>
+        <w:t>:</w:t>
+      </w:r>
+      <w:r>
+        <w:rPr>
+          <w:rFonts w:ascii="Times New Roman" w:hAnsi="Times New Roman" w:cs="Times New Roman"/>
+          <w:sz w:val="28"/>
+          <w:szCs w:val="28"/>
+          <w:lang w:val="uk-UA"/>
+        </w:rPr>
+        <w:t>локальна</w:t>
+      </w:r>
+      <w:proofErr w:type="spellEnd"/>
+      <w:r>
+        <w:rPr>
+          <w:rFonts w:ascii="Times New Roman" w:hAnsi="Times New Roman" w:cs="Times New Roman"/>
+          <w:sz w:val="28"/>
+          <w:szCs w:val="28"/>
+          <w:lang w:val="uk-UA"/>
+        </w:rPr>
+        <w:t>, централізована, децентралізована. Гіт належить до децентралізованих СКВ. Відмінності гіт від інших систем у способі збереження інформації, керуванні гілками та виді.</w:t>
+      </w:r>
+    </w:p>
+    <w:p>
+      <w:pPr>
+        <w:rPr>
+          <w:rFonts w:ascii="Times New Roman" w:hAnsi="Times New Roman" w:cs="Times New Roman"/>
+          <w:b/>
+          <w:sz w:val="28"/>
+          <w:szCs w:val="28"/>
+        </w:rPr>
+      </w:pPr>
+      <w:proofErr w:type="spellStart"/>
+      <w:r>
+        <w:rPr>
+          <w:rFonts w:ascii="Times New Roman" w:hAnsi="Times New Roman" w:cs="Times New Roman"/>
+          <w:b/>
+          <w:sz w:val="28"/>
+          <w:szCs w:val="28"/>
+        </w:rPr>
+        <w:t>Що</w:t>
+      </w:r>
+      <w:proofErr w:type="spellEnd"/>
+      <w:r>
+        <w:rPr>
+          <w:rFonts w:ascii="Times New Roman" w:hAnsi="Times New Roman" w:cs="Times New Roman"/>
+          <w:b/>
+          <w:sz w:val="28"/>
+          <w:szCs w:val="28"/>
+        </w:rPr>
         <w:t xml:space="preserve"> </w:t>
       </w:r>
       <w:proofErr w:type="spellStart"/>
@@ -2264,19 +2397,149 @@
           <w:sz w:val="28"/>
           <w:szCs w:val="28"/>
         </w:rPr>
-        <w:t>СКВ?</w:t>
-      </w:r>
-    </w:p>
-    <w:p>
-      <w:pPr>
-        <w:rPr>
-          <w:rFonts w:ascii="Times New Roman" w:hAnsi="Times New Roman" w:cs="Times New Roman"/>
-          <w:b/>
-          <w:sz w:val="28"/>
-          <w:szCs w:val="28"/>
-          <w:lang w:val="uk-UA"/>
-        </w:rPr>
-      </w:pPr>
+        <w:t>таке</w:t>
+      </w:r>
+      <w:proofErr w:type="spellEnd"/>
+      <w:r>
+        <w:rPr>
+          <w:rFonts w:ascii="Times New Roman" w:hAnsi="Times New Roman" w:cs="Times New Roman"/>
+          <w:b/>
+          <w:sz w:val="28"/>
+          <w:szCs w:val="28"/>
+        </w:rPr>
+        <w:t xml:space="preserve"> </w:t>
+      </w:r>
+      <w:proofErr w:type="spellStart"/>
+      <w:r>
+        <w:rPr>
+          <w:rFonts w:ascii="Times New Roman" w:hAnsi="Times New Roman" w:cs="Times New Roman"/>
+          <w:b/>
+          <w:sz w:val="28"/>
+          <w:szCs w:val="28"/>
+        </w:rPr>
+        <w:t>Репозиторій</w:t>
+      </w:r>
+      <w:proofErr w:type="spellEnd"/>
+      <w:r>
+        <w:rPr>
+          <w:rFonts w:ascii="Times New Roman" w:hAnsi="Times New Roman" w:cs="Times New Roman"/>
+          <w:b/>
+          <w:sz w:val="28"/>
+          <w:szCs w:val="28"/>
+        </w:rPr>
+        <w:t xml:space="preserve">, </w:t>
+      </w:r>
+      <w:proofErr w:type="spellStart"/>
+      <w:r>
+        <w:rPr>
+          <w:rFonts w:ascii="Times New Roman" w:hAnsi="Times New Roman" w:cs="Times New Roman"/>
+          <w:b/>
+          <w:sz w:val="28"/>
+          <w:szCs w:val="28"/>
+        </w:rPr>
+        <w:t>які</w:t>
+      </w:r>
+      <w:proofErr w:type="spellEnd"/>
+      <w:r>
+        <w:rPr>
+          <w:rFonts w:ascii="Times New Roman" w:hAnsi="Times New Roman" w:cs="Times New Roman"/>
+          <w:b/>
+          <w:sz w:val="28"/>
+          <w:szCs w:val="28"/>
+        </w:rPr>
+        <w:t xml:space="preserve"> вони </w:t>
+      </w:r>
+      <w:proofErr w:type="spellStart"/>
+      <w:r>
+        <w:rPr>
+          <w:rFonts w:ascii="Times New Roman" w:hAnsi="Times New Roman" w:cs="Times New Roman"/>
+          <w:b/>
+          <w:sz w:val="28"/>
+          <w:szCs w:val="28"/>
+        </w:rPr>
+        <w:t>бувають</w:t>
+      </w:r>
+      <w:proofErr w:type="spellEnd"/>
+      <w:r>
+        <w:rPr>
+          <w:rFonts w:ascii="Times New Roman" w:hAnsi="Times New Roman" w:cs="Times New Roman"/>
+          <w:b/>
+          <w:sz w:val="28"/>
+          <w:szCs w:val="28"/>
+        </w:rPr>
+        <w:t xml:space="preserve">, та з </w:t>
+      </w:r>
+      <w:proofErr w:type="spellStart"/>
+      <w:r>
+        <w:rPr>
+          <w:rFonts w:ascii="Times New Roman" w:hAnsi="Times New Roman" w:cs="Times New Roman"/>
+          <w:b/>
+          <w:sz w:val="28"/>
+          <w:szCs w:val="28"/>
+        </w:rPr>
+        <w:t>яких</w:t>
+      </w:r>
+      <w:proofErr w:type="spellEnd"/>
+      <w:r>
+        <w:rPr>
+          <w:rFonts w:ascii="Times New Roman" w:hAnsi="Times New Roman" w:cs="Times New Roman"/>
+          <w:b/>
+          <w:sz w:val="28"/>
+          <w:szCs w:val="28"/>
+        </w:rPr>
+        <w:t xml:space="preserve"> </w:t>
+      </w:r>
+      <w:proofErr w:type="spellStart"/>
+      <w:r>
+        <w:rPr>
+          <w:rFonts w:ascii="Times New Roman" w:hAnsi="Times New Roman" w:cs="Times New Roman"/>
+          <w:b/>
+          <w:sz w:val="28"/>
+          <w:szCs w:val="28"/>
+        </w:rPr>
+        <w:t>частин</w:t>
+      </w:r>
+      <w:proofErr w:type="spellEnd"/>
+      <w:r>
+        <w:rPr>
+          <w:rFonts w:ascii="Times New Roman" w:hAnsi="Times New Roman" w:cs="Times New Roman"/>
+          <w:b/>
+          <w:sz w:val="28"/>
+          <w:szCs w:val="28"/>
+        </w:rPr>
+        <w:t xml:space="preserve"> </w:t>
+      </w:r>
+      <w:proofErr w:type="spellStart"/>
+      <w:r>
+        <w:rPr>
+          <w:rFonts w:ascii="Times New Roman" w:hAnsi="Times New Roman" w:cs="Times New Roman"/>
+          <w:b/>
+          <w:sz w:val="28"/>
+          <w:szCs w:val="28"/>
+        </w:rPr>
+        <w:t>складаються</w:t>
+      </w:r>
+      <w:proofErr w:type="spellEnd"/>
+      <w:r>
+        <w:rPr>
+          <w:rFonts w:ascii="Times New Roman" w:hAnsi="Times New Roman" w:cs="Times New Roman"/>
+          <w:b/>
+          <w:sz w:val="28"/>
+          <w:szCs w:val="28"/>
+        </w:rPr>
+        <w:t>?</w:t>
+      </w:r>
+    </w:p>
+    <w:p>
+      <w:pPr>
+        <w:rPr>
+          <w:rFonts w:ascii="Times New Roman" w:hAnsi="Times New Roman" w:cs="Times New Roman"/>
+          <w:sz w:val="28"/>
+          <w:szCs w:val="28"/>
+          <w:lang w:val="uk-UA"/>
+        </w:rPr>
+      </w:pPr>
+      <w:proofErr w:type="spellStart"/>
       <w:r>
         <w:rPr>
           <w:rFonts w:ascii="Times New Roman" w:hAnsi="Times New Roman" w:cs="Times New Roman"/>
@@ -2299,29 +2562,258 @@
           <w:rFonts w:ascii="Times New Roman" w:hAnsi="Times New Roman" w:cs="Times New Roman"/>
           <w:sz w:val="28"/>
           <w:szCs w:val="28"/>
-          <w:lang w:val="uk-UA"/>
-        </w:rPr>
-        <w:t xml:space="preserve"> СКВ – </w:t>
-      </w:r>
-      <w:proofErr w:type="spellStart"/>
-      <w:r>
-        <w:rPr>
-          <w:rFonts w:ascii="Times New Roman" w:hAnsi="Times New Roman" w:cs="Times New Roman"/>
-          <w:sz w:val="28"/>
-          <w:szCs w:val="28"/>
-          <w:lang w:val="uk-UA"/>
-        </w:rPr>
-        <w:t>программа</w:t>
-      </w:r>
-      <w:proofErr w:type="spellEnd"/>
-      <w:r>
-        <w:rPr>
-          <w:rFonts w:ascii="Times New Roman" w:hAnsi="Times New Roman" w:cs="Times New Roman"/>
-          <w:sz w:val="28"/>
-          <w:szCs w:val="28"/>
-          <w:lang w:val="uk-UA"/>
-        </w:rPr>
-        <w:t>, що надає можливість зберігати, поширювати між користувачами та усіляко керувати проектами. Види</w:t>
+        </w:rPr>
+        <w:t xml:space="preserve"> </w:t>
+      </w:r>
+      <w:proofErr w:type="spellStart"/>
+      <w:r>
+        <w:rPr>
+          <w:rFonts w:ascii="Times New Roman" w:hAnsi="Times New Roman" w:cs="Times New Roman"/>
+          <w:sz w:val="28"/>
+          <w:szCs w:val="28"/>
+        </w:rPr>
+        <w:t>Репозитор</w:t>
+      </w:r>
+      <w:r>
+        <w:rPr>
+          <w:rFonts w:ascii="Times New Roman" w:hAnsi="Times New Roman" w:cs="Times New Roman"/>
+          <w:sz w:val="28"/>
+          <w:szCs w:val="28"/>
+          <w:lang w:val="uk-UA"/>
+        </w:rPr>
+        <w:t>ій</w:t>
+      </w:r>
+      <w:proofErr w:type="spellEnd"/>
+      <w:r>
+        <w:rPr>
+          <w:rFonts w:ascii="Times New Roman" w:hAnsi="Times New Roman" w:cs="Times New Roman"/>
+          <w:sz w:val="28"/>
+          <w:szCs w:val="28"/>
+          <w:lang w:val="uk-UA"/>
+        </w:rPr>
+        <w:t xml:space="preserve"> – сукупність робочої папки, області підготовлених файлів, та директорії гіт.</w:t>
+      </w:r>
+      <w:r>
+        <w:rPr>
+          <w:rFonts w:ascii="Times New Roman" w:hAnsi="Times New Roman" w:cs="Times New Roman"/>
+          <w:sz w:val="28"/>
+          <w:szCs w:val="28"/>
+        </w:rPr>
+        <w:t xml:space="preserve"> </w:t>
+      </w:r>
+      <w:r>
+        <w:rPr>
+          <w:rFonts w:ascii="Times New Roman" w:hAnsi="Times New Roman" w:cs="Times New Roman"/>
+          <w:sz w:val="28"/>
+          <w:szCs w:val="28"/>
+          <w:lang w:val="uk-UA"/>
+        </w:rPr>
+        <w:t>Бувають локальні та віддалені.</w:t>
+      </w:r>
+    </w:p>
+    <w:p>
+      <w:pPr>
+        <w:rPr>
+          <w:rFonts w:ascii="Times New Roman" w:hAnsi="Times New Roman" w:cs="Times New Roman"/>
+          <w:b/>
+          <w:sz w:val="28"/>
+          <w:szCs w:val="28"/>
+        </w:rPr>
+      </w:pPr>
+    </w:p>
+    <w:p>
+      <w:pPr>
+        <w:rPr>
+          <w:rFonts w:ascii="Times New Roman" w:hAnsi="Times New Roman" w:cs="Times New Roman"/>
+          <w:b/>
+          <w:sz w:val="28"/>
+          <w:szCs w:val="28"/>
+        </w:rPr>
+      </w:pPr>
+      <w:r>
+        <w:rPr>
+          <w:rFonts w:ascii="Times New Roman" w:hAnsi="Times New Roman" w:cs="Times New Roman"/>
+          <w:b/>
+          <w:sz w:val="28"/>
+          <w:szCs w:val="28"/>
+        </w:rPr>
+        <w:t xml:space="preserve">У </w:t>
+      </w:r>
+      <w:proofErr w:type="spellStart"/>
+      <w:r>
+        <w:rPr>
+          <w:rFonts w:ascii="Times New Roman" w:hAnsi="Times New Roman" w:cs="Times New Roman"/>
+          <w:b/>
+          <w:sz w:val="28"/>
+          <w:szCs w:val="28"/>
+        </w:rPr>
+        <w:t>яких</w:t>
+      </w:r>
+      <w:proofErr w:type="spellEnd"/>
+      <w:r>
+        <w:rPr>
+          <w:rFonts w:ascii="Times New Roman" w:hAnsi="Times New Roman" w:cs="Times New Roman"/>
+          <w:b/>
+          <w:sz w:val="28"/>
+          <w:szCs w:val="28"/>
+        </w:rPr>
+        <w:t xml:space="preserve"> станах </w:t>
+      </w:r>
+      <w:proofErr w:type="spellStart"/>
+      <w:r>
+        <w:rPr>
+          <w:rFonts w:ascii="Times New Roman" w:hAnsi="Times New Roman" w:cs="Times New Roman"/>
+          <w:b/>
+          <w:sz w:val="28"/>
+          <w:szCs w:val="28"/>
+        </w:rPr>
+        <w:t>можуть</w:t>
+      </w:r>
+      <w:proofErr w:type="spellEnd"/>
+      <w:r>
+        <w:rPr>
+          <w:rFonts w:ascii="Times New Roman" w:hAnsi="Times New Roman" w:cs="Times New Roman"/>
+          <w:b/>
+          <w:sz w:val="28"/>
+          <w:szCs w:val="28"/>
+        </w:rPr>
+        <w:t xml:space="preserve"> </w:t>
+      </w:r>
+      <w:proofErr w:type="spellStart"/>
+      <w:r>
+        <w:rPr>
+          <w:rFonts w:ascii="Times New Roman" w:hAnsi="Times New Roman" w:cs="Times New Roman"/>
+          <w:b/>
+          <w:sz w:val="28"/>
+          <w:szCs w:val="28"/>
+        </w:rPr>
+        <w:t>знаходитись</w:t>
+      </w:r>
+      <w:proofErr w:type="spellEnd"/>
+      <w:r>
+        <w:rPr>
+          <w:rFonts w:ascii="Times New Roman" w:hAnsi="Times New Roman" w:cs="Times New Roman"/>
+          <w:b/>
+          <w:sz w:val="28"/>
+          <w:szCs w:val="28"/>
+        </w:rPr>
+        <w:t xml:space="preserve"> </w:t>
+      </w:r>
+      <w:proofErr w:type="spellStart"/>
+      <w:r>
+        <w:rPr>
+          <w:rFonts w:ascii="Times New Roman" w:hAnsi="Times New Roman" w:cs="Times New Roman"/>
+          <w:b/>
+          <w:sz w:val="28"/>
+          <w:szCs w:val="28"/>
+        </w:rPr>
+        <w:t>файли</w:t>
+      </w:r>
+      <w:proofErr w:type="spellEnd"/>
+      <w:r>
+        <w:rPr>
+          <w:rFonts w:ascii="Times New Roman" w:hAnsi="Times New Roman" w:cs="Times New Roman"/>
+          <w:b/>
+          <w:sz w:val="28"/>
+          <w:szCs w:val="28"/>
+        </w:rPr>
+        <w:t xml:space="preserve"> у </w:t>
+      </w:r>
+      <w:r>
+        <w:rPr>
+          <w:rFonts w:ascii="Times New Roman" w:hAnsi="Times New Roman" w:cs="Times New Roman"/>
+          <w:b/>
+          <w:sz w:val="28"/>
+          <w:szCs w:val="28"/>
+          <w:lang w:val="en-US"/>
+        </w:rPr>
+        <w:t>Git</w:t>
+      </w:r>
+      <w:r>
+        <w:rPr>
+          <w:rFonts w:ascii="Times New Roman" w:hAnsi="Times New Roman" w:cs="Times New Roman"/>
+          <w:b/>
+          <w:sz w:val="28"/>
+          <w:szCs w:val="28"/>
+        </w:rPr>
+        <w:t xml:space="preserve">, </w:t>
+      </w:r>
+      <w:proofErr w:type="spellStart"/>
+      <w:r>
+        <w:rPr>
+          <w:rFonts w:ascii="Times New Roman" w:hAnsi="Times New Roman" w:cs="Times New Roman"/>
+          <w:b/>
+          <w:sz w:val="28"/>
+          <w:szCs w:val="28"/>
+        </w:rPr>
+        <w:t>життєвий</w:t>
+      </w:r>
+      <w:proofErr w:type="spellEnd"/>
+      <w:r>
+        <w:rPr>
+          <w:rFonts w:ascii="Times New Roman" w:hAnsi="Times New Roman" w:cs="Times New Roman"/>
+          <w:b/>
+          <w:sz w:val="28"/>
+          <w:szCs w:val="28"/>
+        </w:rPr>
+        <w:t xml:space="preserve"> цикл </w:t>
+      </w:r>
+      <w:proofErr w:type="spellStart"/>
+      <w:r>
+        <w:rPr>
+          <w:rFonts w:ascii="Times New Roman" w:hAnsi="Times New Roman" w:cs="Times New Roman"/>
+          <w:b/>
+          <w:sz w:val="28"/>
+          <w:szCs w:val="28"/>
+        </w:rPr>
+        <w:t>файлів</w:t>
+      </w:r>
+      <w:proofErr w:type="spellEnd"/>
+      <w:r>
+        <w:rPr>
+          <w:rFonts w:ascii="Times New Roman" w:hAnsi="Times New Roman" w:cs="Times New Roman"/>
+          <w:b/>
+          <w:sz w:val="28"/>
+          <w:szCs w:val="28"/>
+        </w:rPr>
+        <w:t>?</w:t>
+      </w:r>
+    </w:p>
+    <w:p>
+      <w:pPr>
+        <w:rPr>
+          <w:rFonts w:ascii="Times New Roman" w:hAnsi="Times New Roman" w:cs="Times New Roman"/>
+          <w:sz w:val="28"/>
+          <w:szCs w:val="28"/>
+          <w:lang w:val="uk-UA"/>
+        </w:rPr>
+      </w:pPr>
+      <w:proofErr w:type="spellStart"/>
+      <w:r>
+        <w:rPr>
+          <w:rFonts w:ascii="Times New Roman" w:hAnsi="Times New Roman" w:cs="Times New Roman"/>
+          <w:sz w:val="28"/>
+          <w:szCs w:val="28"/>
+        </w:rPr>
+        <w:t>Відповідь</w:t>
+      </w:r>
+      <w:proofErr w:type="spellEnd"/>
+      <w:r>
+        <w:rPr>
+          <w:rFonts w:ascii="Times New Roman" w:hAnsi="Times New Roman" w:cs="Times New Roman"/>
+          <w:sz w:val="28"/>
+          <w:szCs w:val="28"/>
+        </w:rPr>
+        <w:t xml:space="preserve">: </w:t>
+      </w:r>
+      <w:r>
+        <w:rPr>
+          <w:rFonts w:ascii="Times New Roman" w:hAnsi="Times New Roman" w:cs="Times New Roman"/>
+          <w:sz w:val="28"/>
+          <w:szCs w:val="28"/>
+          <w:lang w:val="uk-UA"/>
+        </w:rPr>
+        <w:t>Стани файлів</w:t>
       </w:r>
       <w:r>
         <w:rPr>
@@ -2338,485 +2830,12 @@
           <w:szCs w:val="28"/>
           <w:lang w:val="uk-UA"/>
         </w:rPr>
-        <w:t>локальна, централізована, децентралізована. Гіт належить до децентралізованих СКВ. Відмінності гіт від інших систем у способі збереження інформації, керуванні гілками та виді.</w:t>
-      </w:r>
-    </w:p>
-    <w:p>
-      <w:pPr>
-        <w:rPr>
-          <w:rFonts w:ascii="Times New Roman" w:hAnsi="Times New Roman" w:cs="Times New Roman"/>
-          <w:b/>
-          <w:sz w:val="28"/>
-          <w:szCs w:val="28"/>
-        </w:rPr>
-      </w:pPr>
-      <w:proofErr w:type="spellStart"/>
-      <w:r>
-        <w:rPr>
-          <w:rFonts w:ascii="Times New Roman" w:hAnsi="Times New Roman" w:cs="Times New Roman"/>
-          <w:b/>
-          <w:sz w:val="28"/>
-          <w:szCs w:val="28"/>
-        </w:rPr>
-        <w:t>Що</w:t>
-      </w:r>
-      <w:proofErr w:type="spellEnd"/>
-      <w:r>
-        <w:rPr>
-          <w:rFonts w:ascii="Times New Roman" w:hAnsi="Times New Roman" w:cs="Times New Roman"/>
-          <w:b/>
-          <w:sz w:val="28"/>
-          <w:szCs w:val="28"/>
-        </w:rPr>
         <w:t xml:space="preserve"> </w:t>
       </w:r>
       <w:proofErr w:type="spellStart"/>
       <w:r>
         <w:rPr>
           <w:rFonts w:ascii="Times New Roman" w:hAnsi="Times New Roman" w:cs="Times New Roman"/>
-          <w:b/>
-          <w:sz w:val="28"/>
-          <w:szCs w:val="28"/>
-        </w:rPr>
-        <w:t>таке</w:t>
-      </w:r>
-      <w:proofErr w:type="spellEnd"/>
-      <w:r>
-        <w:rPr>
-          <w:rFonts w:ascii="Times New Roman" w:hAnsi="Times New Roman" w:cs="Times New Roman"/>
-          <w:b/>
-          <w:sz w:val="28"/>
-          <w:szCs w:val="28"/>
-        </w:rPr>
-        <w:t xml:space="preserve"> </w:t>
-      </w:r>
-      <w:proofErr w:type="spellStart"/>
-      <w:r>
-        <w:rPr>
-          <w:rFonts w:ascii="Times New Roman" w:hAnsi="Times New Roman" w:cs="Times New Roman"/>
-          <w:b/>
-          <w:sz w:val="28"/>
-          <w:szCs w:val="28"/>
-        </w:rPr>
-        <w:t>Репозиторій</w:t>
-      </w:r>
-      <w:proofErr w:type="spellEnd"/>
-      <w:r>
-        <w:rPr>
-          <w:rFonts w:ascii="Times New Roman" w:hAnsi="Times New Roman" w:cs="Times New Roman"/>
-          <w:b/>
-          <w:sz w:val="28"/>
-          <w:szCs w:val="28"/>
-        </w:rPr>
-        <w:t xml:space="preserve">, </w:t>
-      </w:r>
-      <w:proofErr w:type="spellStart"/>
-      <w:r>
-        <w:rPr>
-          <w:rFonts w:ascii="Times New Roman" w:hAnsi="Times New Roman" w:cs="Times New Roman"/>
-          <w:b/>
-          <w:sz w:val="28"/>
-          <w:szCs w:val="28"/>
-        </w:rPr>
-        <w:t>які</w:t>
-      </w:r>
-      <w:proofErr w:type="spellEnd"/>
-      <w:r>
-        <w:rPr>
-          <w:rFonts w:ascii="Times New Roman" w:hAnsi="Times New Roman" w:cs="Times New Roman"/>
-          <w:b/>
-          <w:sz w:val="28"/>
-          <w:szCs w:val="28"/>
-        </w:rPr>
-        <w:t xml:space="preserve"> вони </w:t>
-      </w:r>
-      <w:proofErr w:type="spellStart"/>
-      <w:r>
-        <w:rPr>
-          <w:rFonts w:ascii="Times New Roman" w:hAnsi="Times New Roman" w:cs="Times New Roman"/>
-          <w:b/>
-          <w:sz w:val="28"/>
-          <w:szCs w:val="28"/>
-        </w:rPr>
-        <w:t>бувають</w:t>
-      </w:r>
-      <w:proofErr w:type="spellEnd"/>
-      <w:r>
-        <w:rPr>
-          <w:rFonts w:ascii="Times New Roman" w:hAnsi="Times New Roman" w:cs="Times New Roman"/>
-          <w:b/>
-          <w:sz w:val="28"/>
-          <w:szCs w:val="28"/>
-        </w:rPr>
-        <w:t xml:space="preserve">, та з </w:t>
-      </w:r>
-      <w:proofErr w:type="spellStart"/>
-      <w:r>
-        <w:rPr>
-          <w:rFonts w:ascii="Times New Roman" w:hAnsi="Times New Roman" w:cs="Times New Roman"/>
-          <w:b/>
-          <w:sz w:val="28"/>
-          <w:szCs w:val="28"/>
-        </w:rPr>
-        <w:t>яких</w:t>
-      </w:r>
-      <w:proofErr w:type="spellEnd"/>
-      <w:r>
-        <w:rPr>
-          <w:rFonts w:ascii="Times New Roman" w:hAnsi="Times New Roman" w:cs="Times New Roman"/>
-          <w:b/>
-          <w:sz w:val="28"/>
-          <w:szCs w:val="28"/>
-        </w:rPr>
-        <w:t xml:space="preserve"> </w:t>
-      </w:r>
-      <w:proofErr w:type="spellStart"/>
-      <w:r>
-        <w:rPr>
-          <w:rFonts w:ascii="Times New Roman" w:hAnsi="Times New Roman" w:cs="Times New Roman"/>
-          <w:b/>
-          <w:sz w:val="28"/>
-          <w:szCs w:val="28"/>
-        </w:rPr>
-        <w:t>частин</w:t>
-      </w:r>
-      <w:proofErr w:type="spellEnd"/>
-      <w:r>
-        <w:rPr>
-          <w:rFonts w:ascii="Times New Roman" w:hAnsi="Times New Roman" w:cs="Times New Roman"/>
-          <w:b/>
-          <w:sz w:val="28"/>
-          <w:szCs w:val="28"/>
-        </w:rPr>
-        <w:t xml:space="preserve"> </w:t>
-      </w:r>
-      <w:proofErr w:type="spellStart"/>
-      <w:r>
-        <w:rPr>
-          <w:rFonts w:ascii="Times New Roman" w:hAnsi="Times New Roman" w:cs="Times New Roman"/>
-          <w:b/>
-          <w:sz w:val="28"/>
-          <w:szCs w:val="28"/>
-        </w:rPr>
-        <w:t>складаються</w:t>
-      </w:r>
-      <w:proofErr w:type="spellEnd"/>
-      <w:r>
-        <w:rPr>
-          <w:rFonts w:ascii="Times New Roman" w:hAnsi="Times New Roman" w:cs="Times New Roman"/>
-          <w:b/>
-          <w:sz w:val="28"/>
-          <w:szCs w:val="28"/>
-        </w:rPr>
-        <w:t>?</w:t>
-      </w:r>
-    </w:p>
-    <w:p>
-      <w:pPr>
-        <w:rPr>
-          <w:rFonts w:ascii="Times New Roman" w:hAnsi="Times New Roman" w:cs="Times New Roman"/>
-          <w:sz w:val="28"/>
-          <w:szCs w:val="28"/>
-          <w:lang w:val="uk-UA"/>
-        </w:rPr>
-      </w:pPr>
-      <w:proofErr w:type="spellStart"/>
-      <w:r>
-        <w:rPr>
-          <w:rFonts w:ascii="Times New Roman" w:hAnsi="Times New Roman" w:cs="Times New Roman"/>
-          <w:sz w:val="28"/>
-          <w:szCs w:val="28"/>
-        </w:rPr>
-        <w:t>Відповідь</w:t>
-      </w:r>
-      <w:proofErr w:type="spellEnd"/>
-      <w:r>
-        <w:rPr>
-          <w:rFonts w:ascii="Times New Roman" w:hAnsi="Times New Roman" w:cs="Times New Roman"/>
-          <w:sz w:val="28"/>
-          <w:szCs w:val="28"/>
-        </w:rPr>
-        <w:t>:</w:t>
-      </w:r>
-      <w:r>
-        <w:rPr>
-          <w:rFonts w:ascii="Times New Roman" w:hAnsi="Times New Roman" w:cs="Times New Roman"/>
-          <w:sz w:val="28"/>
-          <w:szCs w:val="28"/>
-        </w:rPr>
-        <w:t xml:space="preserve"> </w:t>
-      </w:r>
-      <w:proofErr w:type="spellStart"/>
-      <w:r>
-        <w:rPr>
-          <w:rFonts w:ascii="Times New Roman" w:hAnsi="Times New Roman" w:cs="Times New Roman"/>
-          <w:sz w:val="28"/>
-          <w:szCs w:val="28"/>
-        </w:rPr>
-        <w:t>Репозитор</w:t>
-      </w:r>
-      <w:r>
-        <w:rPr>
-          <w:rFonts w:ascii="Times New Roman" w:hAnsi="Times New Roman" w:cs="Times New Roman"/>
-          <w:sz w:val="28"/>
-          <w:szCs w:val="28"/>
-          <w:lang w:val="uk-UA"/>
-        </w:rPr>
-        <w:t>ій</w:t>
-      </w:r>
-      <w:proofErr w:type="spellEnd"/>
-      <w:r>
-        <w:rPr>
-          <w:rFonts w:ascii="Times New Roman" w:hAnsi="Times New Roman" w:cs="Times New Roman"/>
-          <w:sz w:val="28"/>
-          <w:szCs w:val="28"/>
-          <w:lang w:val="uk-UA"/>
-        </w:rPr>
-        <w:t xml:space="preserve"> – сукупність робочої папки, області підготовлених файлів, та директорії гіт.</w:t>
-      </w:r>
-      <w:r>
-        <w:rPr>
-          <w:rFonts w:ascii="Times New Roman" w:hAnsi="Times New Roman" w:cs="Times New Roman"/>
-          <w:sz w:val="28"/>
-          <w:szCs w:val="28"/>
-        </w:rPr>
-        <w:t xml:space="preserve"> </w:t>
-      </w:r>
-      <w:r>
-        <w:rPr>
-          <w:rFonts w:ascii="Times New Roman" w:hAnsi="Times New Roman" w:cs="Times New Roman"/>
-          <w:sz w:val="28"/>
-          <w:szCs w:val="28"/>
-          <w:lang w:val="uk-UA"/>
-        </w:rPr>
-        <w:t>Бувають локальні та віддалені.</w:t>
-      </w:r>
-    </w:p>
-    <w:p>
-      <w:pPr>
-        <w:rPr>
-          <w:rFonts w:ascii="Times New Roman" w:hAnsi="Times New Roman" w:cs="Times New Roman"/>
-          <w:b/>
-          <w:sz w:val="28"/>
-          <w:szCs w:val="28"/>
-        </w:rPr>
-      </w:pPr>
-    </w:p>
-    <w:p>
-      <w:pPr>
-        <w:rPr>
-          <w:rFonts w:ascii="Times New Roman" w:hAnsi="Times New Roman" w:cs="Times New Roman"/>
-          <w:b/>
-          <w:sz w:val="28"/>
-          <w:szCs w:val="28"/>
-        </w:rPr>
-      </w:pPr>
-      <w:r>
-        <w:rPr>
-          <w:rFonts w:ascii="Times New Roman" w:hAnsi="Times New Roman" w:cs="Times New Roman"/>
-          <w:b/>
-          <w:sz w:val="28"/>
-          <w:szCs w:val="28"/>
-        </w:rPr>
-        <w:t xml:space="preserve">У </w:t>
-      </w:r>
-      <w:proofErr w:type="spellStart"/>
-      <w:r>
-        <w:rPr>
-          <w:rFonts w:ascii="Times New Roman" w:hAnsi="Times New Roman" w:cs="Times New Roman"/>
-          <w:b/>
-          <w:sz w:val="28"/>
-          <w:szCs w:val="28"/>
-        </w:rPr>
-        <w:t>яких</w:t>
-      </w:r>
-      <w:proofErr w:type="spellEnd"/>
-      <w:r>
-        <w:rPr>
-          <w:rFonts w:ascii="Times New Roman" w:hAnsi="Times New Roman" w:cs="Times New Roman"/>
-          <w:b/>
-          <w:sz w:val="28"/>
-          <w:szCs w:val="28"/>
-        </w:rPr>
-        <w:t xml:space="preserve"> станах </w:t>
-      </w:r>
-      <w:proofErr w:type="spellStart"/>
-      <w:r>
-        <w:rPr>
-          <w:rFonts w:ascii="Times New Roman" w:hAnsi="Times New Roman" w:cs="Times New Roman"/>
-          <w:b/>
-          <w:sz w:val="28"/>
-          <w:szCs w:val="28"/>
-        </w:rPr>
-        <w:t>можуть</w:t>
-      </w:r>
-      <w:proofErr w:type="spellEnd"/>
-      <w:r>
-        <w:rPr>
-          <w:rFonts w:ascii="Times New Roman" w:hAnsi="Times New Roman" w:cs="Times New Roman"/>
-          <w:b/>
-          <w:sz w:val="28"/>
-          <w:szCs w:val="28"/>
-        </w:rPr>
-        <w:t xml:space="preserve"> </w:t>
-      </w:r>
-      <w:proofErr w:type="spellStart"/>
-      <w:r>
-        <w:rPr>
-          <w:rFonts w:ascii="Times New Roman" w:hAnsi="Times New Roman" w:cs="Times New Roman"/>
-          <w:b/>
-          <w:sz w:val="28"/>
-          <w:szCs w:val="28"/>
-        </w:rPr>
-        <w:t>знаходитись</w:t>
-      </w:r>
-      <w:proofErr w:type="spellEnd"/>
-      <w:r>
-        <w:rPr>
-          <w:rFonts w:ascii="Times New Roman" w:hAnsi="Times New Roman" w:cs="Times New Roman"/>
-          <w:b/>
-          <w:sz w:val="28"/>
-          <w:szCs w:val="28"/>
-        </w:rPr>
-        <w:t xml:space="preserve"> </w:t>
-      </w:r>
-      <w:proofErr w:type="spellStart"/>
-      <w:r>
-        <w:rPr>
-          <w:rFonts w:ascii="Times New Roman" w:hAnsi="Times New Roman" w:cs="Times New Roman"/>
-          <w:b/>
-          <w:sz w:val="28"/>
-          <w:szCs w:val="28"/>
-        </w:rPr>
-        <w:t>файли</w:t>
-      </w:r>
-      <w:proofErr w:type="spellEnd"/>
-      <w:r>
-        <w:rPr>
-          <w:rFonts w:ascii="Times New Roman" w:hAnsi="Times New Roman" w:cs="Times New Roman"/>
-          <w:b/>
-          <w:sz w:val="28"/>
-          <w:szCs w:val="28"/>
-        </w:rPr>
-        <w:t xml:space="preserve"> у </w:t>
-      </w:r>
-      <w:r>
-        <w:rPr>
-          <w:rFonts w:ascii="Times New Roman" w:hAnsi="Times New Roman" w:cs="Times New Roman"/>
-          <w:b/>
-          <w:sz w:val="28"/>
-          <w:szCs w:val="28"/>
-          <w:lang w:val="en-US"/>
-        </w:rPr>
-        <w:t>Git</w:t>
-      </w:r>
-      <w:r>
-        <w:rPr>
-          <w:rFonts w:ascii="Times New Roman" w:hAnsi="Times New Roman" w:cs="Times New Roman"/>
-          <w:b/>
-          <w:sz w:val="28"/>
-          <w:szCs w:val="28"/>
-        </w:rPr>
-        <w:t xml:space="preserve">, </w:t>
-      </w:r>
-      <w:proofErr w:type="spellStart"/>
-      <w:r>
-        <w:rPr>
-          <w:rFonts w:ascii="Times New Roman" w:hAnsi="Times New Roman" w:cs="Times New Roman"/>
-          <w:b/>
-          <w:sz w:val="28"/>
-          <w:szCs w:val="28"/>
-        </w:rPr>
-        <w:t>життєвий</w:t>
-      </w:r>
-      <w:proofErr w:type="spellEnd"/>
-      <w:r>
-        <w:rPr>
-          <w:rFonts w:ascii="Times New Roman" w:hAnsi="Times New Roman" w:cs="Times New Roman"/>
-          <w:b/>
-          <w:sz w:val="28"/>
-          <w:szCs w:val="28"/>
-        </w:rPr>
-        <w:t xml:space="preserve"> цикл </w:t>
-      </w:r>
-      <w:proofErr w:type="spellStart"/>
-      <w:r>
-        <w:rPr>
-          <w:rFonts w:ascii="Times New Roman" w:hAnsi="Times New Roman" w:cs="Times New Roman"/>
-          <w:b/>
-          <w:sz w:val="28"/>
-          <w:szCs w:val="28"/>
-        </w:rPr>
-        <w:t>файлів</w:t>
-      </w:r>
-      <w:proofErr w:type="spellEnd"/>
-      <w:r>
-        <w:rPr>
-          <w:rFonts w:ascii="Times New Roman" w:hAnsi="Times New Roman" w:cs="Times New Roman"/>
-          <w:b/>
-          <w:sz w:val="28"/>
-          <w:szCs w:val="28"/>
-        </w:rPr>
-        <w:t>?</w:t>
-      </w:r>
-    </w:p>
-    <w:p>
-      <w:pPr>
-        <w:rPr>
-          <w:rFonts w:ascii="Times New Roman" w:hAnsi="Times New Roman" w:cs="Times New Roman"/>
-          <w:sz w:val="28"/>
-          <w:szCs w:val="28"/>
-          <w:lang w:val="uk-UA"/>
-        </w:rPr>
-      </w:pPr>
-      <w:proofErr w:type="spellStart"/>
-      <w:r>
-        <w:rPr>
-          <w:rFonts w:ascii="Times New Roman" w:hAnsi="Times New Roman" w:cs="Times New Roman"/>
-          <w:sz w:val="28"/>
-          <w:szCs w:val="28"/>
-        </w:rPr>
-        <w:t>Відповідь</w:t>
-      </w:r>
-      <w:proofErr w:type="spellEnd"/>
-      <w:r>
-        <w:rPr>
-          <w:rFonts w:ascii="Times New Roman" w:hAnsi="Times New Roman" w:cs="Times New Roman"/>
-          <w:sz w:val="28"/>
-          <w:szCs w:val="28"/>
-        </w:rPr>
-        <w:t xml:space="preserve">: </w:t>
-      </w:r>
-      <w:r>
-        <w:rPr>
-          <w:rFonts w:ascii="Times New Roman" w:hAnsi="Times New Roman" w:cs="Times New Roman"/>
-          <w:sz w:val="28"/>
-          <w:szCs w:val="28"/>
-          <w:lang w:val="uk-UA"/>
-        </w:rPr>
-        <w:t>Стани файлів</w:t>
-      </w:r>
-      <w:r>
-        <w:rPr>
-          <w:rFonts w:ascii="Times New Roman" w:hAnsi="Times New Roman" w:cs="Times New Roman"/>
-          <w:sz w:val="28"/>
-          <w:szCs w:val="28"/>
-        </w:rPr>
-        <w:t>:</w:t>
-      </w:r>
-      <w:r>
-        <w:rPr>
-          <w:rFonts w:ascii="Times New Roman" w:hAnsi="Times New Roman" w:cs="Times New Roman"/>
-          <w:sz w:val="28"/>
-          <w:szCs w:val="28"/>
-          <w:lang w:val="uk-UA"/>
-        </w:rPr>
-        <w:t xml:space="preserve"> </w:t>
-      </w:r>
-      <w:proofErr w:type="spellStart"/>
-      <w:r>
-        <w:rPr>
-          <w:rFonts w:ascii="Times New Roman" w:hAnsi="Times New Roman" w:cs="Times New Roman"/>
           <w:sz w:val="28"/>
           <w:szCs w:val="28"/>
           <w:lang w:val="uk-UA"/>
@@ -2911,16 +2930,7 @@
           <w:szCs w:val="28"/>
           <w:lang w:val="uk-UA"/>
         </w:rPr>
-        <w:t xml:space="preserve"> в ньому не відбувалося змін. Якщо файл змінити відносно </w:t>
-      </w:r>
-      <w:r>
-        <w:rPr>
-          <w:rFonts w:ascii="Times New Roman" w:hAnsi="Times New Roman" w:cs="Times New Roman"/>
-          <w:sz w:val="28"/>
-          <w:szCs w:val="28"/>
-          <w:lang w:val="uk-UA"/>
-        </w:rPr>
-        <w:t xml:space="preserve">останнього </w:t>
+        <w:t xml:space="preserve"> в ньому не відбувалося змін. Якщо файл змінити відносно останнього </w:t>
       </w:r>
       <w:proofErr w:type="spellStart"/>
       <w:r>
@@ -3176,6 +3186,7 @@
     <w:lsdException w:name="HTML Sample" w:semiHidden="1" w:unhideWhenUsed="1"/>
     <w:lsdException w:name="HTML Typewriter" w:semiHidden="1" w:unhideWhenUsed="1"/>
     <w:lsdException w:name="HTML Variable" w:semiHidden="1" w:unhideWhenUsed="1"/>
+    <w:lsdException w:name="Normal Table" w:semiHidden="1" w:unhideWhenUsed="1"/>
     <w:lsdException w:name="annotation subject" w:semiHidden="1" w:unhideWhenUsed="1"/>
     <w:lsdException w:name="No List" w:semiHidden="1" w:unhideWhenUsed="1"/>
     <w:lsdException w:name="Outline List 1" w:semiHidden="1" w:unhideWhenUsed="1"/>
@@ -3219,8 +3230,10 @@
     <w:lsdException w:name="Table Elegant" w:semiHidden="1" w:unhideWhenUsed="1"/>
     <w:lsdException w:name="Table Professional" w:semiHidden="1" w:unhideWhenUsed="1"/>
     <w:lsdException w:name="Table Subtle 1" w:semiHidden="1" w:unhideWhenUsed="1"/>
+    <w:lsdException w:name="Table Subtle 2" w:semiHidden="1" w:unhideWhenUsed="1"/>
     <w:lsdException w:name="Table Web 1" w:semiHidden="1" w:unhideWhenUsed="1"/>
     <w:lsdException w:name="Table Web 2" w:semiHidden="1" w:unhideWhenUsed="1"/>
+    <w:lsdException w:name="Table Web 3" w:semiHidden="1" w:unhideWhenUsed="1"/>
     <w:lsdException w:name="Balloon Text" w:semiHidden="1" w:unhideWhenUsed="1"/>
     <w:lsdException w:name="Table Grid" w:uiPriority="39"/>
     <w:lsdException w:name="Table Theme" w:semiHidden="1" w:unhideWhenUsed="1"/>

</xml_diff>